<commit_message>
updated changes for TempBlob Codeunit
</commit_message>
<xml_diff>
--- a/Documentation/How to integrate IBO Digital Barcode Generator in RDLC report.docx
+++ b/Documentation/How to integrate IBO Digital Barcode Generator in RDLC report.docx
@@ -229,7 +229,6 @@
         <w:t xml:space="preserve">how to configure </w:t>
       </w:r>
       <w:proofErr w:type="spellStart"/>
-      <w:proofErr w:type="gramStart"/>
       <w:r>
         <w:rPr>
           <w:color w:val="002060"/>
@@ -238,7 +237,6 @@
         <w:t>app.json</w:t>
       </w:r>
       <w:proofErr w:type="spellEnd"/>
-      <w:proofErr w:type="gramEnd"/>
       <w:r>
         <w:rPr>
           <w:color w:val="002060"/>
@@ -4157,7 +4155,6 @@
         <w:t xml:space="preserve"> version in </w:t>
       </w:r>
       <w:proofErr w:type="spellStart"/>
-      <w:proofErr w:type="gramStart"/>
       <w:r>
         <w:rPr>
           <w:color w:val="002060"/>
@@ -4173,7 +4170,6 @@
         <w:t>json</w:t>
       </w:r>
       <w:proofErr w:type="spellEnd"/>
-      <w:proofErr w:type="gramEnd"/>
       <w:r>
         <w:rPr>
           <w:color w:val="002060"/>
@@ -4360,20 +4356,8 @@
                                   <w:szCs w:val="21"/>
                                   <w:lang w:val="en-US" w:eastAsia="de-DE"/>
                                 </w:rPr>
-                                <w:t>    UsageCategory = </w:t>
-                              </w:r>
-                              <w:proofErr w:type="gramStart"/>
-                              <w:r>
-                                <w:rPr>
-                                  <w:rFonts w:ascii="Consolas" w:eastAsia="Times New Roman" w:hAnsi="Consolas" w:cs="Times New Roman"/>
-                                  <w:color w:val="D4D4D4"/>
-                                  <w:sz w:val="21"/>
-                                  <w:szCs w:val="21"/>
-                                  <w:lang w:val="en-US" w:eastAsia="de-DE"/>
-                                </w:rPr>
-                                <w:t>Administration;</w:t>
-                              </w:r>
-                              <w:proofErr w:type="gramEnd"/>
+                                <w:t>    UsageCategory = Administration;</w:t>
+                              </w:r>
                             </w:p>
                             <w:p>
                               <w:pPr>
@@ -4395,20 +4379,8 @@
                                   <w:szCs w:val="21"/>
                                   <w:lang w:val="en-US" w:eastAsia="de-DE"/>
                                 </w:rPr>
-                                <w:t>    ApplicationArea = </w:t>
-                              </w:r>
-                              <w:proofErr w:type="gramStart"/>
-                              <w:r>
-                                <w:rPr>
-                                  <w:rFonts w:ascii="Consolas" w:eastAsia="Times New Roman" w:hAnsi="Consolas" w:cs="Times New Roman"/>
-                                  <w:color w:val="D4D4D4"/>
-                                  <w:sz w:val="21"/>
-                                  <w:szCs w:val="21"/>
-                                  <w:lang w:val="en-US" w:eastAsia="de-DE"/>
-                                </w:rPr>
-                                <w:t>All;</w:t>
-                              </w:r>
-                              <w:proofErr w:type="gramEnd"/>
+                                <w:t>    ApplicationArea = All;</w:t>
+                              </w:r>
                             </w:p>
                             <w:p>
                               <w:pPr>
@@ -4450,20 +4422,8 @@
                                   <w:szCs w:val="21"/>
                                   <w:lang w:val="en-US" w:eastAsia="de-DE"/>
                                 </w:rPr>
-                                <w:t> = </w:t>
-                              </w:r>
-                              <w:proofErr w:type="gramStart"/>
-                              <w:r>
-                                <w:rPr>
-                                  <w:rFonts w:ascii="Consolas" w:eastAsia="Times New Roman" w:hAnsi="Consolas" w:cs="Times New Roman"/>
-                                  <w:color w:val="D4D4D4"/>
-                                  <w:sz w:val="21"/>
-                                  <w:szCs w:val="21"/>
-                                  <w:lang w:val="en-US" w:eastAsia="de-DE"/>
-                                </w:rPr>
-                                <w:t>RDLC;</w:t>
-                              </w:r>
-                              <w:proofErr w:type="gramEnd"/>
+                                <w:t> = RDLC;</w:t>
+                              </w:r>
                             </w:p>
                             <w:p>
                               <w:pPr>
@@ -4531,7 +4491,6 @@
                                 <w:t>RDLCReportExample.rdl</w:t>
                               </w:r>
                               <w:proofErr w:type="spellEnd"/>
-                              <w:proofErr w:type="gramStart"/>
                               <w:r>
                                 <w:rPr>
                                   <w:rFonts w:ascii="Consolas" w:eastAsia="Times New Roman" w:hAnsi="Consolas" w:cs="Times New Roman"/>
@@ -4552,7 +4511,6 @@
                                 </w:rPr>
                                 <w:t>;</w:t>
                               </w:r>
-                              <w:proofErr w:type="gramEnd"/>
                             </w:p>
                             <w:p>
                               <w:pPr>
@@ -4632,7 +4590,6 @@
                                 </w:rPr>
                                 <w:t>        </w:t>
                               </w:r>
-                              <w:proofErr w:type="gramStart"/>
                               <w:r>
                                 <w:rPr>
                                   <w:rFonts w:ascii="Consolas" w:eastAsia="Times New Roman" w:hAnsi="Consolas" w:cs="Times New Roman"/>
@@ -4643,7 +4600,6 @@
                                 </w:rPr>
                                 <w:t>dataitem(</w:t>
                               </w:r>
-                              <w:proofErr w:type="gramEnd"/>
                               <w:r>
                                 <w:rPr>
                                   <w:rFonts w:ascii="Consolas" w:eastAsia="Times New Roman" w:hAnsi="Consolas" w:cs="Times New Roman"/>
@@ -4710,7 +4666,6 @@
                                 </w:rPr>
                                 <w:t>            DataItemTableView = </w:t>
                               </w:r>
-                              <w:proofErr w:type="gramStart"/>
                               <w:r>
                                 <w:rPr>
                                   <w:rFonts w:ascii="Consolas" w:eastAsia="Times New Roman" w:hAnsi="Consolas" w:cs="Times New Roman"/>
@@ -4721,7 +4676,6 @@
                                 </w:rPr>
                                 <w:t>SORTING(</w:t>
                               </w:r>
-                              <w:proofErr w:type="gramEnd"/>
                               <w:r>
                                 <w:rPr>
                                   <w:rFonts w:ascii="Consolas" w:eastAsia="Times New Roman" w:hAnsi="Consolas" w:cs="Times New Roman"/>
@@ -4765,7 +4719,6 @@
                                 </w:rPr>
                                 <w:t>                                </w:t>
                               </w:r>
-                              <w:proofErr w:type="gramStart"/>
                               <w:r>
                                 <w:rPr>
                                   <w:rFonts w:ascii="Consolas" w:eastAsia="Times New Roman" w:hAnsi="Consolas" w:cs="Times New Roman"/>
@@ -4776,7 +4729,6 @@
                                 </w:rPr>
                                 <w:t>WHERE(</w:t>
                               </w:r>
-                              <w:proofErr w:type="gramEnd"/>
                               <w:r>
                                 <w:rPr>
                                   <w:rFonts w:ascii="Consolas" w:eastAsia="Times New Roman" w:hAnsi="Consolas" w:cs="Times New Roman"/>
@@ -4858,18 +4810,7 @@
                                   <w:szCs w:val="21"/>
                                   <w:lang w:val="en-US" w:eastAsia="de-DE"/>
                                 </w:rPr>
-                                <w:t>'Sales Order</w:t>
-                              </w:r>
-                              <w:proofErr w:type="gramStart"/>
-                              <w:r>
-                                <w:rPr>
-                                  <w:rFonts w:ascii="Consolas" w:eastAsia="Times New Roman" w:hAnsi="Consolas" w:cs="Times New Roman"/>
-                                  <w:color w:val="CE9178"/>
-                                  <w:sz w:val="21"/>
-                                  <w:szCs w:val="21"/>
-                                  <w:lang w:val="en-US" w:eastAsia="de-DE"/>
-                                </w:rPr>
-                                <w:t>'</w:t>
+                                <w:t>'Sales Order'</w:t>
                               </w:r>
                               <w:r>
                                 <w:rPr>
@@ -4881,7 +4822,6 @@
                                 </w:rPr>
                                 <w:t>;</w:t>
                               </w:r>
-                              <w:proofErr w:type="gramEnd"/>
                             </w:p>
                             <w:p>
                               <w:pPr>
@@ -4903,20 +4843,8 @@
                                   <w:szCs w:val="21"/>
                                   <w:lang w:val="en-US" w:eastAsia="de-DE"/>
                                 </w:rPr>
-                                <w:t>            RequestFilterFields = "No.</w:t>
-                              </w:r>
-                              <w:proofErr w:type="gramStart"/>
-                              <w:r>
-                                <w:rPr>
-                                  <w:rFonts w:ascii="Consolas" w:eastAsia="Times New Roman" w:hAnsi="Consolas" w:cs="Times New Roman"/>
-                                  <w:color w:val="D4D4D4"/>
-                                  <w:sz w:val="21"/>
-                                  <w:szCs w:val="21"/>
-                                  <w:lang w:val="en-US" w:eastAsia="de-DE"/>
-                                </w:rPr>
-                                <w:t>";</w:t>
-                              </w:r>
-                              <w:proofErr w:type="gramEnd"/>
+                                <w:t>            RequestFilterFields = "No.";</w:t>
+                              </w:r>
                             </w:p>
                             <w:p>
                               <w:pPr>
@@ -4953,7 +4881,6 @@
                                 </w:rPr>
                                 <w:t>            </w:t>
                               </w:r>
-                              <w:proofErr w:type="gramStart"/>
                               <w:r>
                                 <w:rPr>
                                   <w:rFonts w:ascii="Consolas" w:eastAsia="Times New Roman" w:hAnsi="Consolas" w:cs="Times New Roman"/>
@@ -4964,7 +4891,6 @@
                                 </w:rPr>
                                 <w:t>Column(</w:t>
                               </w:r>
-                              <w:proofErr w:type="gramEnd"/>
                               <w:r>
                                 <w:rPr>
                                   <w:rFonts w:ascii="Consolas" w:eastAsia="Times New Roman" w:hAnsi="Consolas" w:cs="Times New Roman"/>
@@ -5018,7 +4944,6 @@
                                 </w:rPr>
                                 <w:t>            </w:t>
                               </w:r>
-                              <w:proofErr w:type="gramStart"/>
                               <w:r>
                                 <w:rPr>
                                   <w:rFonts w:ascii="Consolas" w:eastAsia="Times New Roman" w:hAnsi="Consolas" w:cs="Times New Roman"/>
@@ -5029,7 +4954,6 @@
                                 </w:rPr>
                                 <w:t>column(</w:t>
                               </w:r>
-                              <w:proofErr w:type="gramEnd"/>
                               <w:r>
                                 <w:rPr>
                                   <w:rFonts w:ascii="Consolas" w:eastAsia="Times New Roman" w:hAnsi="Consolas" w:cs="Times New Roman"/>
@@ -6118,7 +6042,7 @@
           <w:lang w:val="en-US"/>
         </w:rPr>
       </w:pPr>
-      <w:ins w:id="131" w:author="Vikrant Abdagire | IBO" w:date="2020-03-27T15:58:00Z">
+      <w:ins w:id="130" w:author="Vikrant Abdagire | IBO" w:date="2020-03-27T15:58:00Z">
         <w:r>
           <w:rPr>
             <w:noProof/>
@@ -6129,16 +6053,16 @@
           <mc:AlternateContent>
             <mc:Choice Requires="wps">
               <w:drawing>
-                <wp:anchor distT="0" distB="0" distL="114300" distR="114300" simplePos="0" relativeHeight="251665408" behindDoc="0" locked="0" layoutInCell="1" allowOverlap="1" wp14:anchorId="278F9B2A" wp14:editId="1B7C408E">
+                <wp:anchor distT="0" distB="0" distL="114300" distR="114300" simplePos="0" relativeHeight="251665408" behindDoc="0" locked="0" layoutInCell="1" allowOverlap="1" wp14:anchorId="6C4C0AD9" wp14:editId="7AFB095A">
                   <wp:simplePos x="0" y="0"/>
                   <wp:positionH relativeFrom="column">
-                    <wp:posOffset>-4445</wp:posOffset>
+                    <wp:posOffset>-4444</wp:posOffset>
                   </wp:positionH>
                   <wp:positionV relativeFrom="paragraph">
                     <wp:posOffset>0</wp:posOffset>
                   </wp:positionV>
-                  <wp:extent cx="6181725" cy="3867150"/>
-                  <wp:effectExtent l="0" t="0" r="9525" b="0"/>
+                  <wp:extent cx="6019800" cy="4419600"/>
+                  <wp:effectExtent l="0" t="0" r="0" b="0"/>
                   <wp:wrapNone/>
                   <wp:docPr id="11" name="Text Box 11"/>
                   <wp:cNvGraphicFramePr/>
@@ -6149,7 +6073,7 @@
                         <wps:spPr>
                           <a:xfrm>
                             <a:off x="0" y="0"/>
-                            <a:ext cx="6181725" cy="3867150"/>
+                            <a:ext cx="6019800" cy="4419600"/>
                           </a:xfrm>
                           <a:prstGeom prst="rect">
                             <a:avLst/>
@@ -6205,7 +6129,7 @@
                                 </w:rPr>
                                 <w:t> </w:t>
                               </w:r>
-                              <w:proofErr w:type="gramStart"/>
+                              <w:proofErr w:type="spellStart"/>
                               <w:r>
                                 <w:rPr>
                                   <w:rFonts w:ascii="Consolas" w:eastAsia="Times New Roman" w:hAnsi="Consolas" w:cs="Times New Roman"/>
@@ -6216,6 +6140,7 @@
                                 </w:rPr>
                                 <w:t>OnAfterGetRecord</w:t>
                               </w:r>
+                              <w:proofErr w:type="spellEnd"/>
                               <w:r>
                                 <w:rPr>
                                   <w:rFonts w:ascii="Consolas" w:eastAsia="Times New Roman" w:hAnsi="Consolas" w:cs="Times New Roman"/>
@@ -6224,18 +6149,7 @@
                                   <w:szCs w:val="21"/>
                                   <w:lang w:val="en-US" w:eastAsia="de-DE"/>
                                 </w:rPr>
-                                <w:t>(</w:t>
-                              </w:r>
-                              <w:proofErr w:type="gramEnd"/>
-                              <w:r>
-                                <w:rPr>
-                                  <w:rFonts w:ascii="Consolas" w:eastAsia="Times New Roman" w:hAnsi="Consolas" w:cs="Times New Roman"/>
-                                  <w:color w:val="569CD6"/>
-                                  <w:sz w:val="21"/>
-                                  <w:szCs w:val="21"/>
-                                  <w:lang w:val="en-US" w:eastAsia="de-DE"/>
-                                </w:rPr>
-                                <w:t>)</w:t>
+                                <w:t>()</w:t>
                               </w:r>
                             </w:p>
                             <w:p>
@@ -6314,20 +6228,8 @@
                                   <w:szCs w:val="21"/>
                                   <w:lang w:val="en-US" w:eastAsia="de-DE"/>
                                 </w:rPr>
-                                <w:t>//                Barcode.GenerateBarcode("No.", var_BarcodeFormat, var_Barcode_Height, var_Barcode_Width, var_Barcode_Margin, var_IsPureBarcode, TempBlob</w:t>
-                              </w:r>
-                              <w:proofErr w:type="gramStart"/>
-                              <w:r>
-                                <w:rPr>
-                                  <w:rFonts w:ascii="Consolas" w:eastAsia="Times New Roman" w:hAnsi="Consolas" w:cs="Times New Roman"/>
-                                  <w:color w:val="6A9955"/>
-                                  <w:sz w:val="21"/>
-                                  <w:szCs w:val="21"/>
-                                  <w:lang w:val="en-US" w:eastAsia="de-DE"/>
-                                </w:rPr>
-                                <w:t>);</w:t>
-                              </w:r>
-                              <w:proofErr w:type="gramEnd"/>
+                                <w:t>//                Barcode.GenerateBarcode("No.", var_BarcodeFormat, var_Barcode_Height, var_Barcode_Width, var_Barcode_Margin, var_IsPureBarcode, TempBlob);</w:t>
+                              </w:r>
                             </w:p>
                             <w:p>
                               <w:pPr>
@@ -6489,9 +6391,8 @@
                                   <w:szCs w:val="21"/>
                                   <w:lang w:val="en-US" w:eastAsia="de-DE"/>
                                 </w:rPr>
-                                <w:t>, TempBlob</w:t>
-                              </w:r>
-                              <w:proofErr w:type="gramStart"/>
+                                <w:t>, TempBlob1</w:t>
+                              </w:r>
                               <w:r>
                                 <w:rPr>
                                   <w:rFonts w:ascii="Consolas" w:eastAsia="Times New Roman" w:hAnsi="Consolas" w:cs="Times New Roman"/>
@@ -6512,7 +6413,6 @@
                                 </w:rPr>
                                 <w:t>;</w:t>
                               </w:r>
-                              <w:proofErr w:type="gramEnd"/>
                             </w:p>
                             <w:p>
                               <w:pPr>
@@ -6534,9 +6434,279 @@
                                   <w:szCs w:val="21"/>
                                   <w:lang w:val="en-US" w:eastAsia="de-DE"/>
                                 </w:rPr>
+                                <w:t>                TempBlob1</w:t>
+                              </w:r>
+                              <w:r>
+                                <w:rPr>
+                                  <w:rFonts w:ascii="Consolas" w:eastAsia="Times New Roman" w:hAnsi="Consolas" w:cs="Times New Roman"/>
+                                  <w:color w:val="569CD6"/>
+                                  <w:sz w:val="21"/>
+                                  <w:szCs w:val="21"/>
+                                  <w:lang w:val="en-US" w:eastAsia="de-DE"/>
+                                </w:rPr>
+                                <w:t>.</w:t>
+                              </w:r>
+                              <w:r>
+                                <w:rPr>
+                                  <w:rFonts w:ascii="Consolas" w:eastAsia="Times New Roman" w:hAnsi="Consolas" w:cs="Times New Roman"/>
+                                  <w:color w:val="D4D4D4"/>
+                                  <w:sz w:val="21"/>
+                                  <w:szCs w:val="21"/>
+                                  <w:lang w:val="en-US" w:eastAsia="de-DE"/>
+                                </w:rPr>
+                                <w:t>CreateInStream</w:t>
+                              </w:r>
+                              <w:r>
+                                <w:rPr>
+                                  <w:rFonts w:ascii="Consolas" w:eastAsia="Times New Roman" w:hAnsi="Consolas" w:cs="Times New Roman"/>
+                                  <w:color w:val="569CD6"/>
+                                  <w:sz w:val="21"/>
+                                  <w:szCs w:val="21"/>
+                                  <w:lang w:val="en-US" w:eastAsia="de-DE"/>
+                                </w:rPr>
+                                <w:t>(</w:t>
+                              </w:r>
+                              <w:proofErr w:type="spellStart"/>
+                              <w:r>
+                                <w:rPr>
+                                  <w:rFonts w:ascii="Consolas" w:eastAsia="Times New Roman" w:hAnsi="Consolas" w:cs="Times New Roman"/>
+                                  <w:color w:val="D4D4D4"/>
+                                  <w:sz w:val="21"/>
+                                  <w:szCs w:val="21"/>
+                                  <w:lang w:val="en-US" w:eastAsia="de-DE"/>
+                                </w:rPr>
+                                <w:t>InStreamRep</w:t>
+                              </w:r>
+                              <w:proofErr w:type="spellEnd"/>
+                              <w:r>
+                                <w:rPr>
+                                  <w:rFonts w:ascii="Consolas" w:eastAsia="Times New Roman" w:hAnsi="Consolas" w:cs="Times New Roman"/>
+                                  <w:color w:val="569CD6"/>
+                                  <w:sz w:val="21"/>
+                                  <w:szCs w:val="21"/>
+                                  <w:lang w:val="en-US" w:eastAsia="de-DE"/>
+                                </w:rPr>
+                                <w:t>)</w:t>
+                              </w:r>
+                              <w:r>
+                                <w:rPr>
+                                  <w:rFonts w:ascii="Consolas" w:eastAsia="Times New Roman" w:hAnsi="Consolas" w:cs="Times New Roman"/>
+                                  <w:color w:val="D4D4D4"/>
+                                  <w:sz w:val="21"/>
+                                  <w:szCs w:val="21"/>
+                                  <w:lang w:val="en-US" w:eastAsia="de-DE"/>
+                                </w:rPr>
+                                <w:t>;</w:t>
+                              </w:r>
+                            </w:p>
+                            <w:p>
+                              <w:pPr>
+                                <w:shd w:val="clear" w:color="auto" w:fill="1E1E1E"/>
+                                <w:spacing w:after="0" w:line="285" w:lineRule="atLeast"/>
+                                <w:rPr>
+                                  <w:rFonts w:ascii="Consolas" w:eastAsia="Times New Roman" w:hAnsi="Consolas" w:cs="Times New Roman"/>
+                                  <w:color w:val="D4D4D4"/>
+                                  <w:sz w:val="21"/>
+                                  <w:szCs w:val="21"/>
+                                  <w:lang w:val="en-US" w:eastAsia="de-DE"/>
+                                </w:rPr>
+                              </w:pPr>
+                              <w:r>
+                                <w:rPr>
+                                  <w:rFonts w:ascii="Consolas" w:eastAsia="Times New Roman" w:hAnsi="Consolas" w:cs="Times New Roman"/>
+                                  <w:color w:val="D4D4D4"/>
+                                  <w:sz w:val="21"/>
+                                  <w:szCs w:val="21"/>
+                                  <w:lang w:val="en-US" w:eastAsia="de-DE"/>
+                                </w:rPr>
+                                <w:t>                </w:t>
+                              </w:r>
+                              <w:proofErr w:type="spellStart"/>
+                              <w:r>
+                                <w:rPr>
+                                  <w:rFonts w:ascii="Consolas" w:eastAsia="Times New Roman" w:hAnsi="Consolas" w:cs="Times New Roman"/>
+                                  <w:color w:val="D4D4D4"/>
+                                  <w:sz w:val="21"/>
+                                  <w:szCs w:val="21"/>
+                                  <w:lang w:val="en-US" w:eastAsia="de-DE"/>
+                                </w:rPr>
+                                <w:t>TempBlob</w:t>
+                              </w:r>
+                              <w:r>
+                                <w:rPr>
+                                  <w:rFonts w:ascii="Consolas" w:eastAsia="Times New Roman" w:hAnsi="Consolas" w:cs="Times New Roman"/>
+                                  <w:color w:val="569CD6"/>
+                                  <w:sz w:val="21"/>
+                                  <w:szCs w:val="21"/>
+                                  <w:lang w:val="en-US" w:eastAsia="de-DE"/>
+                                </w:rPr>
+                                <w:t>.Blob.</w:t>
+                              </w:r>
+                              <w:r>
+                                <w:rPr>
+                                  <w:rFonts w:ascii="Consolas" w:eastAsia="Times New Roman" w:hAnsi="Consolas" w:cs="Times New Roman"/>
+                                  <w:color w:val="D4D4D4"/>
+                                  <w:sz w:val="21"/>
+                                  <w:szCs w:val="21"/>
+                                  <w:lang w:val="en-US" w:eastAsia="de-DE"/>
+                                </w:rPr>
+                                <w:t>CreateOutStream</w:t>
+                              </w:r>
+                              <w:proofErr w:type="spellEnd"/>
+                              <w:r>
+                                <w:rPr>
+                                  <w:rFonts w:ascii="Consolas" w:eastAsia="Times New Roman" w:hAnsi="Consolas" w:cs="Times New Roman"/>
+                                  <w:color w:val="569CD6"/>
+                                  <w:sz w:val="21"/>
+                                  <w:szCs w:val="21"/>
+                                  <w:lang w:val="en-US" w:eastAsia="de-DE"/>
+                                </w:rPr>
+                                <w:t>(</w:t>
+                              </w:r>
+                              <w:proofErr w:type="spellStart"/>
+                              <w:r>
+                                <w:rPr>
+                                  <w:rFonts w:ascii="Consolas" w:eastAsia="Times New Roman" w:hAnsi="Consolas" w:cs="Times New Roman"/>
+                                  <w:color w:val="D4D4D4"/>
+                                  <w:sz w:val="21"/>
+                                  <w:szCs w:val="21"/>
+                                  <w:lang w:val="en-US" w:eastAsia="de-DE"/>
+                                </w:rPr>
+                                <w:t>outStreamRep</w:t>
+                              </w:r>
+                              <w:proofErr w:type="spellEnd"/>
+                              <w:r>
+                                <w:rPr>
+                                  <w:rFonts w:ascii="Consolas" w:eastAsia="Times New Roman" w:hAnsi="Consolas" w:cs="Times New Roman"/>
+                                  <w:color w:val="569CD6"/>
+                                  <w:sz w:val="21"/>
+                                  <w:szCs w:val="21"/>
+                                  <w:lang w:val="en-US" w:eastAsia="de-DE"/>
+                                </w:rPr>
+                                <w:t>)</w:t>
+                              </w:r>
+                              <w:r>
+                                <w:rPr>
+                                  <w:rFonts w:ascii="Consolas" w:eastAsia="Times New Roman" w:hAnsi="Consolas" w:cs="Times New Roman"/>
+                                  <w:color w:val="D4D4D4"/>
+                                  <w:sz w:val="21"/>
+                                  <w:szCs w:val="21"/>
+                                  <w:lang w:val="en-US" w:eastAsia="de-DE"/>
+                                </w:rPr>
+                                <w:t>;</w:t>
+                              </w:r>
+                            </w:p>
+                            <w:p>
+                              <w:pPr>
+                                <w:shd w:val="clear" w:color="auto" w:fill="1E1E1E"/>
+                                <w:spacing w:after="0" w:line="285" w:lineRule="atLeast"/>
+                                <w:rPr>
+                                  <w:rFonts w:ascii="Consolas" w:eastAsia="Times New Roman" w:hAnsi="Consolas" w:cs="Times New Roman"/>
+                                  <w:color w:val="D4D4D4"/>
+                                  <w:sz w:val="21"/>
+                                  <w:szCs w:val="21"/>
+                                  <w:lang w:val="en-US" w:eastAsia="de-DE"/>
+                                </w:rPr>
+                              </w:pPr>
+                              <w:r>
+                                <w:rPr>
+                                  <w:rFonts w:ascii="Consolas" w:eastAsia="Times New Roman" w:hAnsi="Consolas" w:cs="Times New Roman"/>
+                                  <w:color w:val="D4D4D4"/>
+                                  <w:sz w:val="21"/>
+                                  <w:szCs w:val="21"/>
+                                  <w:lang w:val="en-US" w:eastAsia="de-DE"/>
+                                </w:rPr>
+                                <w:t>                </w:t>
+                              </w:r>
+                              <w:proofErr w:type="spellStart"/>
+                              <w:r>
+                                <w:rPr>
+                                  <w:rFonts w:ascii="Consolas" w:eastAsia="Times New Roman" w:hAnsi="Consolas" w:cs="Times New Roman"/>
+                                  <w:color w:val="D4D4D4"/>
+                                  <w:sz w:val="21"/>
+                                  <w:szCs w:val="21"/>
+                                  <w:lang w:val="en-US" w:eastAsia="de-DE"/>
+                                </w:rPr>
+                                <w:t>CopyStream</w:t>
+                              </w:r>
+                              <w:proofErr w:type="spellEnd"/>
+                              <w:r>
+                                <w:rPr>
+                                  <w:rFonts w:ascii="Consolas" w:eastAsia="Times New Roman" w:hAnsi="Consolas" w:cs="Times New Roman"/>
+                                  <w:color w:val="569CD6"/>
+                                  <w:sz w:val="21"/>
+                                  <w:szCs w:val="21"/>
+                                  <w:lang w:val="en-US" w:eastAsia="de-DE"/>
+                                </w:rPr>
+                                <w:t>(</w:t>
+                              </w:r>
+                              <w:proofErr w:type="spellStart"/>
+                              <w:r>
+                                <w:rPr>
+                                  <w:rFonts w:ascii="Consolas" w:eastAsia="Times New Roman" w:hAnsi="Consolas" w:cs="Times New Roman"/>
+                                  <w:color w:val="D4D4D4"/>
+                                  <w:sz w:val="21"/>
+                                  <w:szCs w:val="21"/>
+                                  <w:lang w:val="en-US" w:eastAsia="de-DE"/>
+                                </w:rPr>
+                                <w:t>outStreamRep</w:t>
+                              </w:r>
+                              <w:proofErr w:type="spellEnd"/>
+                              <w:r>
+                                <w:rPr>
+                                  <w:rFonts w:ascii="Consolas" w:eastAsia="Times New Roman" w:hAnsi="Consolas" w:cs="Times New Roman"/>
+                                  <w:color w:val="D4D4D4"/>
+                                  <w:sz w:val="21"/>
+                                  <w:szCs w:val="21"/>
+                                  <w:lang w:val="en-US" w:eastAsia="de-DE"/>
+                                </w:rPr>
+                                <w:t>, </w:t>
+                              </w:r>
+                              <w:proofErr w:type="spellStart"/>
+                              <w:r>
+                                <w:rPr>
+                                  <w:rFonts w:ascii="Consolas" w:eastAsia="Times New Roman" w:hAnsi="Consolas" w:cs="Times New Roman"/>
+                                  <w:color w:val="D4D4D4"/>
+                                  <w:sz w:val="21"/>
+                                  <w:szCs w:val="21"/>
+                                  <w:lang w:val="en-US" w:eastAsia="de-DE"/>
+                                </w:rPr>
+                                <w:t>InStreamRep</w:t>
+                              </w:r>
+                              <w:proofErr w:type="spellEnd"/>
+                              <w:r>
+                                <w:rPr>
+                                  <w:rFonts w:ascii="Consolas" w:eastAsia="Times New Roman" w:hAnsi="Consolas" w:cs="Times New Roman"/>
+                                  <w:color w:val="569CD6"/>
+                                  <w:sz w:val="21"/>
+                                  <w:szCs w:val="21"/>
+                                  <w:lang w:val="en-US" w:eastAsia="de-DE"/>
+                                </w:rPr>
+                                <w:t>)</w:t>
+                              </w:r>
+                            </w:p>
+                            <w:p>
+                              <w:pPr>
+                                <w:shd w:val="clear" w:color="auto" w:fill="1E1E1E"/>
+                                <w:spacing w:after="0" w:line="285" w:lineRule="atLeast"/>
+                                <w:rPr>
+                                  <w:rFonts w:ascii="Consolas" w:eastAsia="Times New Roman" w:hAnsi="Consolas" w:cs="Times New Roman"/>
+                                  <w:color w:val="D4D4D4"/>
+                                  <w:sz w:val="21"/>
+                                  <w:szCs w:val="21"/>
+                                  <w:lang w:val="en-US" w:eastAsia="de-DE"/>
+                                </w:rPr>
+                              </w:pPr>
+                              <w:r>
+                                <w:rPr>
+                                  <w:rFonts w:ascii="Consolas" w:eastAsia="Times New Roman" w:hAnsi="Consolas" w:cs="Times New Roman"/>
+                                  <w:color w:val="D4D4D4"/>
+                                  <w:sz w:val="21"/>
+                                  <w:szCs w:val="21"/>
+                                  <w:lang w:val="en-US" w:eastAsia="de-DE"/>
+                                </w:rPr>
                                 <w:t>            </w:t>
                               </w:r>
-                              <w:proofErr w:type="gramStart"/>
                               <w:r>
                                 <w:rPr>
                                   <w:rFonts w:ascii="Consolas" w:eastAsia="Times New Roman" w:hAnsi="Consolas" w:cs="Times New Roman"/>
@@ -6557,7 +6727,6 @@
                                 </w:rPr>
                                 <w:t>;</w:t>
                               </w:r>
-                              <w:proofErr w:type="gramEnd"/>
                             </w:p>
                             <w:p>
                               <w:pPr>
@@ -6686,6 +6855,7 @@
                                 </w:rPr>
                                 <w:t>        Barcode: </w:t>
                               </w:r>
+                              <w:proofErr w:type="spellStart"/>
                               <w:r>
                                 <w:rPr>
                                   <w:rFonts w:ascii="Consolas" w:eastAsia="Times New Roman" w:hAnsi="Consolas" w:cs="Times New Roman"/>
@@ -6696,17 +6866,51 @@
                                 </w:rPr>
                                 <w:t>Codeunit</w:t>
                               </w:r>
-                              <w:r>
-                                <w:rPr>
-                                  <w:rFonts w:ascii="Consolas" w:eastAsia="Times New Roman" w:hAnsi="Consolas" w:cs="Times New Roman"/>
-                                  <w:color w:val="D4D4D4"/>
-                                  <w:sz w:val="21"/>
-                                  <w:szCs w:val="21"/>
-                                  <w:lang w:val="en-US" w:eastAsia="de-DE"/>
-                                </w:rPr>
-                                <w:t> "IBO Digital Barcode Generator</w:t>
-                              </w:r>
-                              <w:proofErr w:type="gramStart"/>
+                              <w:proofErr w:type="spellEnd"/>
+                              <w:r>
+                                <w:rPr>
+                                  <w:rFonts w:ascii="Consolas" w:eastAsia="Times New Roman" w:hAnsi="Consolas" w:cs="Times New Roman"/>
+                                  <w:color w:val="D4D4D4"/>
+                                  <w:sz w:val="21"/>
+                                  <w:szCs w:val="21"/>
+                                  <w:lang w:val="en-US" w:eastAsia="de-DE"/>
+                                </w:rPr>
+                                <w:t> "</w:t>
+                              </w:r>
+                              <w:proofErr w:type="spellStart"/>
+                              <w:r>
+                                <w:rPr>
+                                  <w:rFonts w:ascii="Consolas" w:eastAsia="Times New Roman" w:hAnsi="Consolas" w:cs="Times New Roman"/>
+                                  <w:color w:val="D4D4D4"/>
+                                  <w:sz w:val="21"/>
+                                  <w:szCs w:val="21"/>
+                                  <w:lang w:val="en-US" w:eastAsia="de-DE"/>
+                                </w:rPr>
+                                <w:t>IBODigital</w:t>
+                              </w:r>
+                              <w:proofErr w:type="spellEnd"/>
+                              <w:r>
+                                <w:rPr>
+                                  <w:rFonts w:ascii="Consolas" w:eastAsia="Times New Roman" w:hAnsi="Consolas" w:cs="Times New Roman"/>
+                                  <w:color w:val="D4D4D4"/>
+                                  <w:sz w:val="21"/>
+                                  <w:szCs w:val="21"/>
+                                  <w:lang w:val="en-US" w:eastAsia="de-DE"/>
+                                </w:rPr>
+                                <w:t> </w:t>
+                              </w:r>
+                              <w:proofErr w:type="spellStart"/>
+                              <w:r>
+                                <w:rPr>
+                                  <w:rFonts w:ascii="Consolas" w:eastAsia="Times New Roman" w:hAnsi="Consolas" w:cs="Times New Roman"/>
+                                  <w:color w:val="D4D4D4"/>
+                                  <w:sz w:val="21"/>
+                                  <w:szCs w:val="21"/>
+                                  <w:lang w:val="en-US" w:eastAsia="de-DE"/>
+                                </w:rPr>
+                                <w:t>sBarcode</w:t>
+                              </w:r>
+                              <w:proofErr w:type="spellEnd"/>
                               <w:r>
                                 <w:rPr>
                                   <w:rFonts w:ascii="Consolas" w:eastAsia="Times New Roman" w:hAnsi="Consolas" w:cs="Times New Roman"/>
@@ -6717,7 +6921,6 @@
                                 </w:rPr>
                                 <w:t>";</w:t>
                               </w:r>
-                              <w:proofErr w:type="gramEnd"/>
                             </w:p>
                             <w:p>
                               <w:pPr>
@@ -6739,9 +6942,31 @@
                                   <w:szCs w:val="21"/>
                                   <w:lang w:val="en-US" w:eastAsia="de-DE"/>
                                 </w:rPr>
-                                <w:t>        InStreamRep: </w:t>
-                              </w:r>
-                              <w:proofErr w:type="gramStart"/>
+                                <w:t>        </w:t>
+                              </w:r>
+                              <w:proofErr w:type="spellStart"/>
+                              <w:r>
+                                <w:rPr>
+                                  <w:rFonts w:ascii="Consolas" w:eastAsia="Times New Roman" w:hAnsi="Consolas" w:cs="Times New Roman"/>
+                                  <w:color w:val="D4D4D4"/>
+                                  <w:sz w:val="21"/>
+                                  <w:szCs w:val="21"/>
+                                  <w:lang w:val="en-US" w:eastAsia="de-DE"/>
+                                </w:rPr>
+                                <w:t>InStreamRep</w:t>
+                              </w:r>
+                              <w:proofErr w:type="spellEnd"/>
+                              <w:r>
+                                <w:rPr>
+                                  <w:rFonts w:ascii="Consolas" w:eastAsia="Times New Roman" w:hAnsi="Consolas" w:cs="Times New Roman"/>
+                                  <w:color w:val="D4D4D4"/>
+                                  <w:sz w:val="21"/>
+                                  <w:szCs w:val="21"/>
+                                  <w:lang w:val="en-US" w:eastAsia="de-DE"/>
+                                </w:rPr>
+                                <w:t>: </w:t>
+                              </w:r>
+                              <w:proofErr w:type="spellStart"/>
                               <w:r>
                                 <w:rPr>
                                   <w:rFonts w:ascii="Consolas" w:eastAsia="Times New Roman" w:hAnsi="Consolas" w:cs="Times New Roman"/>
@@ -6752,6 +6977,7 @@
                                 </w:rPr>
                                 <w:t>InStream</w:t>
                               </w:r>
+                              <w:proofErr w:type="spellEnd"/>
                               <w:r>
                                 <w:rPr>
                                   <w:rFonts w:ascii="Consolas" w:eastAsia="Times New Roman" w:hAnsi="Consolas" w:cs="Times New Roman"/>
@@ -6762,7 +6988,6 @@
                                 </w:rPr>
                                 <w:t>;</w:t>
                               </w:r>
-                              <w:proofErr w:type="gramEnd"/>
                             </w:p>
                             <w:p>
                               <w:pPr>
@@ -6784,9 +7009,31 @@
                                   <w:szCs w:val="21"/>
                                   <w:lang w:val="en-US" w:eastAsia="de-DE"/>
                                 </w:rPr>
-                                <w:t>        outStreamRep: </w:t>
-                              </w:r>
-                              <w:proofErr w:type="gramStart"/>
+                                <w:t>        </w:t>
+                              </w:r>
+                              <w:proofErr w:type="spellStart"/>
+                              <w:r>
+                                <w:rPr>
+                                  <w:rFonts w:ascii="Consolas" w:eastAsia="Times New Roman" w:hAnsi="Consolas" w:cs="Times New Roman"/>
+                                  <w:color w:val="D4D4D4"/>
+                                  <w:sz w:val="21"/>
+                                  <w:szCs w:val="21"/>
+                                  <w:lang w:val="en-US" w:eastAsia="de-DE"/>
+                                </w:rPr>
+                                <w:t>outStreamRep</w:t>
+                              </w:r>
+                              <w:proofErr w:type="spellEnd"/>
+                              <w:r>
+                                <w:rPr>
+                                  <w:rFonts w:ascii="Consolas" w:eastAsia="Times New Roman" w:hAnsi="Consolas" w:cs="Times New Roman"/>
+                                  <w:color w:val="D4D4D4"/>
+                                  <w:sz w:val="21"/>
+                                  <w:szCs w:val="21"/>
+                                  <w:lang w:val="en-US" w:eastAsia="de-DE"/>
+                                </w:rPr>
+                                <w:t>: </w:t>
+                              </w:r>
+                              <w:proofErr w:type="spellStart"/>
                               <w:r>
                                 <w:rPr>
                                   <w:rFonts w:ascii="Consolas" w:eastAsia="Times New Roman" w:hAnsi="Consolas" w:cs="Times New Roman"/>
@@ -6797,6 +7044,7 @@
                                 </w:rPr>
                                 <w:t>OutStream</w:t>
                               </w:r>
+                              <w:proofErr w:type="spellEnd"/>
                               <w:r>
                                 <w:rPr>
                                   <w:rFonts w:ascii="Consolas" w:eastAsia="Times New Roman" w:hAnsi="Consolas" w:cs="Times New Roman"/>
@@ -6807,7 +7055,6 @@
                                 </w:rPr>
                                 <w:t>;</w:t>
                               </w:r>
-                              <w:proofErr w:type="gramEnd"/>
                             </w:p>
                             <w:p>
                               <w:pPr>
@@ -6829,7 +7076,29 @@
                                   <w:szCs w:val="21"/>
                                   <w:lang w:val="en-US" w:eastAsia="de-DE"/>
                                 </w:rPr>
-                                <w:t>        TempBlob: </w:t>
+                                <w:t>        </w:t>
+                              </w:r>
+                              <w:proofErr w:type="spellStart"/>
+                              <w:r>
+                                <w:rPr>
+                                  <w:rFonts w:ascii="Consolas" w:eastAsia="Times New Roman" w:hAnsi="Consolas" w:cs="Times New Roman"/>
+                                  <w:color w:val="D4D4D4"/>
+                                  <w:sz w:val="21"/>
+                                  <w:szCs w:val="21"/>
+                                  <w:lang w:val="en-US" w:eastAsia="de-DE"/>
+                                </w:rPr>
+                                <w:t>TempBlob</w:t>
+                              </w:r>
+                              <w:proofErr w:type="spellEnd"/>
+                              <w:r>
+                                <w:rPr>
+                                  <w:rFonts w:ascii="Consolas" w:eastAsia="Times New Roman" w:hAnsi="Consolas" w:cs="Times New Roman"/>
+                                  <w:color w:val="D4D4D4"/>
+                                  <w:sz w:val="21"/>
+                                  <w:szCs w:val="21"/>
+                                  <w:lang w:val="en-US" w:eastAsia="de-DE"/>
+                                </w:rPr>
+                                <w:t>: </w:t>
                               </w:r>
                               <w:r>
                                 <w:rPr>
@@ -6849,9 +7118,30 @@
                                   <w:szCs w:val="21"/>
                                   <w:lang w:val="en-US" w:eastAsia="de-DE"/>
                                 </w:rPr>
-                                <w:t> TempBlob </w:t>
-                              </w:r>
-                              <w:proofErr w:type="gramStart"/>
+                                <w:t> </w:t>
+                              </w:r>
+                              <w:proofErr w:type="spellStart"/>
+                              <w:r>
+                                <w:rPr>
+                                  <w:rFonts w:ascii="Consolas" w:eastAsia="Times New Roman" w:hAnsi="Consolas" w:cs="Times New Roman"/>
+                                  <w:color w:val="D4D4D4"/>
+                                  <w:sz w:val="21"/>
+                                  <w:szCs w:val="21"/>
+                                  <w:lang w:val="en-US" w:eastAsia="de-DE"/>
+                                </w:rPr>
+                                <w:t>TempBlob</w:t>
+                              </w:r>
+                              <w:proofErr w:type="spellEnd"/>
+                              <w:r>
+                                <w:rPr>
+                                  <w:rFonts w:ascii="Consolas" w:eastAsia="Times New Roman" w:hAnsi="Consolas" w:cs="Times New Roman"/>
+                                  <w:color w:val="D4D4D4"/>
+                                  <w:sz w:val="21"/>
+                                  <w:szCs w:val="21"/>
+                                  <w:lang w:val="en-US" w:eastAsia="de-DE"/>
+                                </w:rPr>
+                                <w:t> </w:t>
+                              </w:r>
                               <w:r>
                                 <w:rPr>
                                   <w:rFonts w:ascii="Consolas" w:eastAsia="Times New Roman" w:hAnsi="Consolas" w:cs="Times New Roman"/>
@@ -6872,7 +7162,6 @@
                                 </w:rPr>
                                 <w:t>;</w:t>
                               </w:r>
-                              <w:proofErr w:type="gramEnd"/>
                             </w:p>
                             <w:p>
                               <w:pPr>
@@ -6883,9 +7172,49 @@
                                   <w:color w:val="D4D4D4"/>
                                   <w:sz w:val="21"/>
                                   <w:szCs w:val="21"/>
-                                  <w:lang w:val="en-US" w:eastAsia="de-DE"/>
+                                  <w:lang w:eastAsia="de-DE"/>
                                 </w:rPr>
                               </w:pPr>
+                              <w:r>
+                                <w:rPr>
+                                  <w:rFonts w:ascii="Consolas" w:eastAsia="Times New Roman" w:hAnsi="Consolas" w:cs="Times New Roman"/>
+                                  <w:color w:val="D4D4D4"/>
+                                  <w:sz w:val="21"/>
+                                  <w:szCs w:val="21"/>
+                                  <w:lang w:val="en-US" w:eastAsia="de-DE"/>
+                                </w:rPr>
+                                <w:t>        </w:t>
+                              </w:r>
+                              <w:r>
+                                <w:rPr>
+                                  <w:rFonts w:ascii="Consolas" w:eastAsia="Times New Roman" w:hAnsi="Consolas" w:cs="Times New Roman"/>
+                                  <w:color w:val="D4D4D4"/>
+                                  <w:sz w:val="21"/>
+                                  <w:szCs w:val="21"/>
+                                  <w:lang w:eastAsia="de-DE"/>
+                                </w:rPr>
+                                <w:t>TempBlob1: </w:t>
+                              </w:r>
+                              <w:r>
+                                <w:rPr>
+                                  <w:rFonts w:ascii="Consolas" w:eastAsia="Times New Roman" w:hAnsi="Consolas" w:cs="Times New Roman"/>
+                                  <w:color w:val="569CD6"/>
+                                  <w:sz w:val="21"/>
+                                  <w:szCs w:val="21"/>
+                                  <w:lang w:eastAsia="de-DE"/>
+                                </w:rPr>
+                                <w:t>Codeunit</w:t>
+                              </w:r>
+                              <w:r>
+                                <w:rPr>
+                                  <w:rFonts w:ascii="Consolas" w:eastAsia="Times New Roman" w:hAnsi="Consolas" w:cs="Times New Roman"/>
+                                  <w:color w:val="D4D4D4"/>
+                                  <w:sz w:val="21"/>
+                                  <w:szCs w:val="21"/>
+                                  <w:lang w:eastAsia="de-DE"/>
+                                </w:rPr>
+                                <w:t> "Temp Blob";</w:t>
+                              </w:r>
                             </w:p>
                             <w:p>
                               <w:pPr>
@@ -6915,20 +7244,7 @@
                                 <w:shd w:val="clear" w:color="auto" w:fill="1E1E1E"/>
                                 <w:spacing w:after="0" w:line="285" w:lineRule="atLeast"/>
                                 <w:rPr>
-                                  <w:rFonts w:ascii="Consolas" w:eastAsia="Times New Roman" w:hAnsi="Consolas" w:cs="Times New Roman"/>
-                                  <w:color w:val="D4D4D4"/>
-                                  <w:sz w:val="21"/>
-                                  <w:szCs w:val="21"/>
-                                  <w:lang w:eastAsia="de-DE"/>
-                                </w:rPr>
-                              </w:pPr>
-                            </w:p>
-                            <w:p>
-                              <w:pPr>
-                                <w:shd w:val="clear" w:color="auto" w:fill="1E1E1E"/>
-                                <w:spacing w:after="0" w:line="285" w:lineRule="atLeast"/>
-                                <w:rPr>
-                                  <w:ins w:id="132" w:author="Vikrant Abdagire | IBO" w:date="2020-03-27T15:59:00Z"/>
+                                  <w:ins w:id="131" w:author="Vikrant Abdagire | IBO" w:date="2020-03-27T15:59:00Z"/>
                                   <w:rFonts w:ascii="Consolas" w:eastAsia="Times New Roman" w:hAnsi="Consolas" w:cs="Times New Roman"/>
                                   <w:color w:val="D4D4D4"/>
                                   <w:sz w:val="21"/>
@@ -6960,7 +7276,11 @@
             </mc:Choice>
             <mc:Fallback>
               <w:pict>
-                <v:shape w14:anchorId="278F9B2A" id="Text Box 11" o:spid="_x0000_s1029" type="#_x0000_t202" style="position:absolute;left:0;text-align:left;margin-left:-.35pt;margin-top:0;width:486.75pt;height:304.5pt;z-index:251665408;visibility:visible;mso-wrap-style:square;mso-width-percent:0;mso-height-percent:0;mso-wrap-distance-left:9pt;mso-wrap-distance-top:0;mso-wrap-distance-right:9pt;mso-wrap-distance-bottom:0;mso-position-horizontal:absolute;mso-position-horizontal-relative:text;mso-position-vertical:absolute;mso-position-vertical-relative:text;mso-width-percent:0;mso-height-percent:0;mso-width-relative:margin;mso-height-relative:margin;v-text-anchor:top" o:gfxdata="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" fillcolor="white [3201]" stroked="f" strokeweight=".5pt">
+                <v:shapetype w14:anchorId="6C4C0AD9" id="_x0000_t202" coordsize="21600,21600" o:spt="202" path="m,l,21600r21600,l21600,xe">
+                  <v:stroke joinstyle="miter"/>
+                  <v:path gradientshapeok="t" o:connecttype="rect"/>
+                </v:shapetype>
+                <v:shape id="Text Box 11" o:spid="_x0000_s1029" type="#_x0000_t202" style="position:absolute;left:0;text-align:left;margin-left:-.35pt;margin-top:0;width:474pt;height:348pt;z-index:251665408;visibility:visible;mso-wrap-style:square;mso-width-percent:0;mso-height-percent:0;mso-wrap-distance-left:9pt;mso-wrap-distance-top:0;mso-wrap-distance-right:9pt;mso-wrap-distance-bottom:0;mso-position-horizontal:absolute;mso-position-horizontal-relative:text;mso-position-vertical:absolute;mso-position-vertical-relative:text;mso-width-percent:0;mso-height-percent:0;mso-width-relative:margin;mso-height-relative:margin;v-text-anchor:top" o:gfxdata="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" fillcolor="white [3201]" stroked="f" strokeweight=".5pt">
                   <v:textbox>
                     <w:txbxContent>
                       <w:p>
@@ -7005,7 +7325,7 @@
                           </w:rPr>
                           <w:t> </w:t>
                         </w:r>
-                        <w:proofErr w:type="gramStart"/>
+                        <w:proofErr w:type="spellStart"/>
                         <w:r>
                           <w:rPr>
                             <w:rFonts w:ascii="Consolas" w:eastAsia="Times New Roman" w:hAnsi="Consolas" w:cs="Times New Roman"/>
@@ -7016,6 +7336,7 @@
                           </w:rPr>
                           <w:t>OnAfterGetRecord</w:t>
                         </w:r>
+                        <w:proofErr w:type="spellEnd"/>
                         <w:r>
                           <w:rPr>
                             <w:rFonts w:ascii="Consolas" w:eastAsia="Times New Roman" w:hAnsi="Consolas" w:cs="Times New Roman"/>
@@ -7024,18 +7345,7 @@
                             <w:szCs w:val="21"/>
                             <w:lang w:val="en-US" w:eastAsia="de-DE"/>
                           </w:rPr>
-                          <w:t>(</w:t>
-                        </w:r>
-                        <w:proofErr w:type="gramEnd"/>
-                        <w:r>
-                          <w:rPr>
-                            <w:rFonts w:ascii="Consolas" w:eastAsia="Times New Roman" w:hAnsi="Consolas" w:cs="Times New Roman"/>
-                            <w:color w:val="569CD6"/>
-                            <w:sz w:val="21"/>
-                            <w:szCs w:val="21"/>
-                            <w:lang w:val="en-US" w:eastAsia="de-DE"/>
-                          </w:rPr>
-                          <w:t>)</w:t>
+                          <w:t>()</w:t>
                         </w:r>
                       </w:p>
                       <w:p>
@@ -7114,20 +7424,8 @@
                             <w:szCs w:val="21"/>
                             <w:lang w:val="en-US" w:eastAsia="de-DE"/>
                           </w:rPr>
-                          <w:t>//                Barcode.GenerateBarcode("No.", var_BarcodeFormat, var_Barcode_Height, var_Barcode_Width, var_Barcode_Margin, var_IsPureBarcode, TempBlob</w:t>
-                        </w:r>
-                        <w:proofErr w:type="gramStart"/>
-                        <w:r>
-                          <w:rPr>
-                            <w:rFonts w:ascii="Consolas" w:eastAsia="Times New Roman" w:hAnsi="Consolas" w:cs="Times New Roman"/>
-                            <w:color w:val="6A9955"/>
-                            <w:sz w:val="21"/>
-                            <w:szCs w:val="21"/>
-                            <w:lang w:val="en-US" w:eastAsia="de-DE"/>
-                          </w:rPr>
-                          <w:t>);</w:t>
-                        </w:r>
-                        <w:proofErr w:type="gramEnd"/>
+                          <w:t>//                Barcode.GenerateBarcode("No.", var_BarcodeFormat, var_Barcode_Height, var_Barcode_Width, var_Barcode_Margin, var_IsPureBarcode, TempBlob);</w:t>
+                        </w:r>
                       </w:p>
                       <w:p>
                         <w:pPr>
@@ -7289,9 +7587,8 @@
                             <w:szCs w:val="21"/>
                             <w:lang w:val="en-US" w:eastAsia="de-DE"/>
                           </w:rPr>
-                          <w:t>, TempBlob</w:t>
-                        </w:r>
-                        <w:proofErr w:type="gramStart"/>
+                          <w:t>, TempBlob1</w:t>
+                        </w:r>
                         <w:r>
                           <w:rPr>
                             <w:rFonts w:ascii="Consolas" w:eastAsia="Times New Roman" w:hAnsi="Consolas" w:cs="Times New Roman"/>
@@ -7312,7 +7609,6 @@
                           </w:rPr>
                           <w:t>;</w:t>
                         </w:r>
-                        <w:proofErr w:type="gramEnd"/>
                       </w:p>
                       <w:p>
                         <w:pPr>
@@ -7334,9 +7630,279 @@
                             <w:szCs w:val="21"/>
                             <w:lang w:val="en-US" w:eastAsia="de-DE"/>
                           </w:rPr>
+                          <w:t>                TempBlob1</w:t>
+                        </w:r>
+                        <w:r>
+                          <w:rPr>
+                            <w:rFonts w:ascii="Consolas" w:eastAsia="Times New Roman" w:hAnsi="Consolas" w:cs="Times New Roman"/>
+                            <w:color w:val="569CD6"/>
+                            <w:sz w:val="21"/>
+                            <w:szCs w:val="21"/>
+                            <w:lang w:val="en-US" w:eastAsia="de-DE"/>
+                          </w:rPr>
+                          <w:t>.</w:t>
+                        </w:r>
+                        <w:r>
+                          <w:rPr>
+                            <w:rFonts w:ascii="Consolas" w:eastAsia="Times New Roman" w:hAnsi="Consolas" w:cs="Times New Roman"/>
+                            <w:color w:val="D4D4D4"/>
+                            <w:sz w:val="21"/>
+                            <w:szCs w:val="21"/>
+                            <w:lang w:val="en-US" w:eastAsia="de-DE"/>
+                          </w:rPr>
+                          <w:t>CreateInStream</w:t>
+                        </w:r>
+                        <w:r>
+                          <w:rPr>
+                            <w:rFonts w:ascii="Consolas" w:eastAsia="Times New Roman" w:hAnsi="Consolas" w:cs="Times New Roman"/>
+                            <w:color w:val="569CD6"/>
+                            <w:sz w:val="21"/>
+                            <w:szCs w:val="21"/>
+                            <w:lang w:val="en-US" w:eastAsia="de-DE"/>
+                          </w:rPr>
+                          <w:t>(</w:t>
+                        </w:r>
+                        <w:proofErr w:type="spellStart"/>
+                        <w:r>
+                          <w:rPr>
+                            <w:rFonts w:ascii="Consolas" w:eastAsia="Times New Roman" w:hAnsi="Consolas" w:cs="Times New Roman"/>
+                            <w:color w:val="D4D4D4"/>
+                            <w:sz w:val="21"/>
+                            <w:szCs w:val="21"/>
+                            <w:lang w:val="en-US" w:eastAsia="de-DE"/>
+                          </w:rPr>
+                          <w:t>InStreamRep</w:t>
+                        </w:r>
+                        <w:proofErr w:type="spellEnd"/>
+                        <w:r>
+                          <w:rPr>
+                            <w:rFonts w:ascii="Consolas" w:eastAsia="Times New Roman" w:hAnsi="Consolas" w:cs="Times New Roman"/>
+                            <w:color w:val="569CD6"/>
+                            <w:sz w:val="21"/>
+                            <w:szCs w:val="21"/>
+                            <w:lang w:val="en-US" w:eastAsia="de-DE"/>
+                          </w:rPr>
+                          <w:t>)</w:t>
+                        </w:r>
+                        <w:r>
+                          <w:rPr>
+                            <w:rFonts w:ascii="Consolas" w:eastAsia="Times New Roman" w:hAnsi="Consolas" w:cs="Times New Roman"/>
+                            <w:color w:val="D4D4D4"/>
+                            <w:sz w:val="21"/>
+                            <w:szCs w:val="21"/>
+                            <w:lang w:val="en-US" w:eastAsia="de-DE"/>
+                          </w:rPr>
+                          <w:t>;</w:t>
+                        </w:r>
+                      </w:p>
+                      <w:p>
+                        <w:pPr>
+                          <w:shd w:val="clear" w:color="auto" w:fill="1E1E1E"/>
+                          <w:spacing w:after="0" w:line="285" w:lineRule="atLeast"/>
+                          <w:rPr>
+                            <w:rFonts w:ascii="Consolas" w:eastAsia="Times New Roman" w:hAnsi="Consolas" w:cs="Times New Roman"/>
+                            <w:color w:val="D4D4D4"/>
+                            <w:sz w:val="21"/>
+                            <w:szCs w:val="21"/>
+                            <w:lang w:val="en-US" w:eastAsia="de-DE"/>
+                          </w:rPr>
+                        </w:pPr>
+                        <w:r>
+                          <w:rPr>
+                            <w:rFonts w:ascii="Consolas" w:eastAsia="Times New Roman" w:hAnsi="Consolas" w:cs="Times New Roman"/>
+                            <w:color w:val="D4D4D4"/>
+                            <w:sz w:val="21"/>
+                            <w:szCs w:val="21"/>
+                            <w:lang w:val="en-US" w:eastAsia="de-DE"/>
+                          </w:rPr>
+                          <w:t>                </w:t>
+                        </w:r>
+                        <w:proofErr w:type="spellStart"/>
+                        <w:r>
+                          <w:rPr>
+                            <w:rFonts w:ascii="Consolas" w:eastAsia="Times New Roman" w:hAnsi="Consolas" w:cs="Times New Roman"/>
+                            <w:color w:val="D4D4D4"/>
+                            <w:sz w:val="21"/>
+                            <w:szCs w:val="21"/>
+                            <w:lang w:val="en-US" w:eastAsia="de-DE"/>
+                          </w:rPr>
+                          <w:t>TempBlob</w:t>
+                        </w:r>
+                        <w:r>
+                          <w:rPr>
+                            <w:rFonts w:ascii="Consolas" w:eastAsia="Times New Roman" w:hAnsi="Consolas" w:cs="Times New Roman"/>
+                            <w:color w:val="569CD6"/>
+                            <w:sz w:val="21"/>
+                            <w:szCs w:val="21"/>
+                            <w:lang w:val="en-US" w:eastAsia="de-DE"/>
+                          </w:rPr>
+                          <w:t>.Blob.</w:t>
+                        </w:r>
+                        <w:r>
+                          <w:rPr>
+                            <w:rFonts w:ascii="Consolas" w:eastAsia="Times New Roman" w:hAnsi="Consolas" w:cs="Times New Roman"/>
+                            <w:color w:val="D4D4D4"/>
+                            <w:sz w:val="21"/>
+                            <w:szCs w:val="21"/>
+                            <w:lang w:val="en-US" w:eastAsia="de-DE"/>
+                          </w:rPr>
+                          <w:t>CreateOutStream</w:t>
+                        </w:r>
+                        <w:proofErr w:type="spellEnd"/>
+                        <w:r>
+                          <w:rPr>
+                            <w:rFonts w:ascii="Consolas" w:eastAsia="Times New Roman" w:hAnsi="Consolas" w:cs="Times New Roman"/>
+                            <w:color w:val="569CD6"/>
+                            <w:sz w:val="21"/>
+                            <w:szCs w:val="21"/>
+                            <w:lang w:val="en-US" w:eastAsia="de-DE"/>
+                          </w:rPr>
+                          <w:t>(</w:t>
+                        </w:r>
+                        <w:proofErr w:type="spellStart"/>
+                        <w:r>
+                          <w:rPr>
+                            <w:rFonts w:ascii="Consolas" w:eastAsia="Times New Roman" w:hAnsi="Consolas" w:cs="Times New Roman"/>
+                            <w:color w:val="D4D4D4"/>
+                            <w:sz w:val="21"/>
+                            <w:szCs w:val="21"/>
+                            <w:lang w:val="en-US" w:eastAsia="de-DE"/>
+                          </w:rPr>
+                          <w:t>outStreamRep</w:t>
+                        </w:r>
+                        <w:proofErr w:type="spellEnd"/>
+                        <w:r>
+                          <w:rPr>
+                            <w:rFonts w:ascii="Consolas" w:eastAsia="Times New Roman" w:hAnsi="Consolas" w:cs="Times New Roman"/>
+                            <w:color w:val="569CD6"/>
+                            <w:sz w:val="21"/>
+                            <w:szCs w:val="21"/>
+                            <w:lang w:val="en-US" w:eastAsia="de-DE"/>
+                          </w:rPr>
+                          <w:t>)</w:t>
+                        </w:r>
+                        <w:r>
+                          <w:rPr>
+                            <w:rFonts w:ascii="Consolas" w:eastAsia="Times New Roman" w:hAnsi="Consolas" w:cs="Times New Roman"/>
+                            <w:color w:val="D4D4D4"/>
+                            <w:sz w:val="21"/>
+                            <w:szCs w:val="21"/>
+                            <w:lang w:val="en-US" w:eastAsia="de-DE"/>
+                          </w:rPr>
+                          <w:t>;</w:t>
+                        </w:r>
+                      </w:p>
+                      <w:p>
+                        <w:pPr>
+                          <w:shd w:val="clear" w:color="auto" w:fill="1E1E1E"/>
+                          <w:spacing w:after="0" w:line="285" w:lineRule="atLeast"/>
+                          <w:rPr>
+                            <w:rFonts w:ascii="Consolas" w:eastAsia="Times New Roman" w:hAnsi="Consolas" w:cs="Times New Roman"/>
+                            <w:color w:val="D4D4D4"/>
+                            <w:sz w:val="21"/>
+                            <w:szCs w:val="21"/>
+                            <w:lang w:val="en-US" w:eastAsia="de-DE"/>
+                          </w:rPr>
+                        </w:pPr>
+                        <w:r>
+                          <w:rPr>
+                            <w:rFonts w:ascii="Consolas" w:eastAsia="Times New Roman" w:hAnsi="Consolas" w:cs="Times New Roman"/>
+                            <w:color w:val="D4D4D4"/>
+                            <w:sz w:val="21"/>
+                            <w:szCs w:val="21"/>
+                            <w:lang w:val="en-US" w:eastAsia="de-DE"/>
+                          </w:rPr>
+                          <w:t>                </w:t>
+                        </w:r>
+                        <w:proofErr w:type="spellStart"/>
+                        <w:r>
+                          <w:rPr>
+                            <w:rFonts w:ascii="Consolas" w:eastAsia="Times New Roman" w:hAnsi="Consolas" w:cs="Times New Roman"/>
+                            <w:color w:val="D4D4D4"/>
+                            <w:sz w:val="21"/>
+                            <w:szCs w:val="21"/>
+                            <w:lang w:val="en-US" w:eastAsia="de-DE"/>
+                          </w:rPr>
+                          <w:t>CopyStream</w:t>
+                        </w:r>
+                        <w:proofErr w:type="spellEnd"/>
+                        <w:r>
+                          <w:rPr>
+                            <w:rFonts w:ascii="Consolas" w:eastAsia="Times New Roman" w:hAnsi="Consolas" w:cs="Times New Roman"/>
+                            <w:color w:val="569CD6"/>
+                            <w:sz w:val="21"/>
+                            <w:szCs w:val="21"/>
+                            <w:lang w:val="en-US" w:eastAsia="de-DE"/>
+                          </w:rPr>
+                          <w:t>(</w:t>
+                        </w:r>
+                        <w:proofErr w:type="spellStart"/>
+                        <w:r>
+                          <w:rPr>
+                            <w:rFonts w:ascii="Consolas" w:eastAsia="Times New Roman" w:hAnsi="Consolas" w:cs="Times New Roman"/>
+                            <w:color w:val="D4D4D4"/>
+                            <w:sz w:val="21"/>
+                            <w:szCs w:val="21"/>
+                            <w:lang w:val="en-US" w:eastAsia="de-DE"/>
+                          </w:rPr>
+                          <w:t>outStreamRep</w:t>
+                        </w:r>
+                        <w:proofErr w:type="spellEnd"/>
+                        <w:r>
+                          <w:rPr>
+                            <w:rFonts w:ascii="Consolas" w:eastAsia="Times New Roman" w:hAnsi="Consolas" w:cs="Times New Roman"/>
+                            <w:color w:val="D4D4D4"/>
+                            <w:sz w:val="21"/>
+                            <w:szCs w:val="21"/>
+                            <w:lang w:val="en-US" w:eastAsia="de-DE"/>
+                          </w:rPr>
+                          <w:t>, </w:t>
+                        </w:r>
+                        <w:proofErr w:type="spellStart"/>
+                        <w:r>
+                          <w:rPr>
+                            <w:rFonts w:ascii="Consolas" w:eastAsia="Times New Roman" w:hAnsi="Consolas" w:cs="Times New Roman"/>
+                            <w:color w:val="D4D4D4"/>
+                            <w:sz w:val="21"/>
+                            <w:szCs w:val="21"/>
+                            <w:lang w:val="en-US" w:eastAsia="de-DE"/>
+                          </w:rPr>
+                          <w:t>InStreamRep</w:t>
+                        </w:r>
+                        <w:proofErr w:type="spellEnd"/>
+                        <w:r>
+                          <w:rPr>
+                            <w:rFonts w:ascii="Consolas" w:eastAsia="Times New Roman" w:hAnsi="Consolas" w:cs="Times New Roman"/>
+                            <w:color w:val="569CD6"/>
+                            <w:sz w:val="21"/>
+                            <w:szCs w:val="21"/>
+                            <w:lang w:val="en-US" w:eastAsia="de-DE"/>
+                          </w:rPr>
+                          <w:t>)</w:t>
+                        </w:r>
+                      </w:p>
+                      <w:p>
+                        <w:pPr>
+                          <w:shd w:val="clear" w:color="auto" w:fill="1E1E1E"/>
+                          <w:spacing w:after="0" w:line="285" w:lineRule="atLeast"/>
+                          <w:rPr>
+                            <w:rFonts w:ascii="Consolas" w:eastAsia="Times New Roman" w:hAnsi="Consolas" w:cs="Times New Roman"/>
+                            <w:color w:val="D4D4D4"/>
+                            <w:sz w:val="21"/>
+                            <w:szCs w:val="21"/>
+                            <w:lang w:val="en-US" w:eastAsia="de-DE"/>
+                          </w:rPr>
+                        </w:pPr>
+                        <w:r>
+                          <w:rPr>
+                            <w:rFonts w:ascii="Consolas" w:eastAsia="Times New Roman" w:hAnsi="Consolas" w:cs="Times New Roman"/>
+                            <w:color w:val="D4D4D4"/>
+                            <w:sz w:val="21"/>
+                            <w:szCs w:val="21"/>
+                            <w:lang w:val="en-US" w:eastAsia="de-DE"/>
+                          </w:rPr>
                           <w:t>            </w:t>
                         </w:r>
-                        <w:proofErr w:type="gramStart"/>
                         <w:r>
                           <w:rPr>
                             <w:rFonts w:ascii="Consolas" w:eastAsia="Times New Roman" w:hAnsi="Consolas" w:cs="Times New Roman"/>
@@ -7357,7 +7923,6 @@
                           </w:rPr>
                           <w:t>;</w:t>
                         </w:r>
-                        <w:proofErr w:type="gramEnd"/>
                       </w:p>
                       <w:p>
                         <w:pPr>
@@ -7486,6 +8051,7 @@
                           </w:rPr>
                           <w:t>        Barcode: </w:t>
                         </w:r>
+                        <w:proofErr w:type="spellStart"/>
                         <w:r>
                           <w:rPr>
                             <w:rFonts w:ascii="Consolas" w:eastAsia="Times New Roman" w:hAnsi="Consolas" w:cs="Times New Roman"/>
@@ -7496,17 +8062,51 @@
                           </w:rPr>
                           <w:t>Codeunit</w:t>
                         </w:r>
-                        <w:r>
-                          <w:rPr>
-                            <w:rFonts w:ascii="Consolas" w:eastAsia="Times New Roman" w:hAnsi="Consolas" w:cs="Times New Roman"/>
-                            <w:color w:val="D4D4D4"/>
-                            <w:sz w:val="21"/>
-                            <w:szCs w:val="21"/>
-                            <w:lang w:val="en-US" w:eastAsia="de-DE"/>
-                          </w:rPr>
-                          <w:t> "IBO Digital Barcode Generator</w:t>
-                        </w:r>
-                        <w:proofErr w:type="gramStart"/>
+                        <w:proofErr w:type="spellEnd"/>
+                        <w:r>
+                          <w:rPr>
+                            <w:rFonts w:ascii="Consolas" w:eastAsia="Times New Roman" w:hAnsi="Consolas" w:cs="Times New Roman"/>
+                            <w:color w:val="D4D4D4"/>
+                            <w:sz w:val="21"/>
+                            <w:szCs w:val="21"/>
+                            <w:lang w:val="en-US" w:eastAsia="de-DE"/>
+                          </w:rPr>
+                          <w:t> "</w:t>
+                        </w:r>
+                        <w:proofErr w:type="spellStart"/>
+                        <w:r>
+                          <w:rPr>
+                            <w:rFonts w:ascii="Consolas" w:eastAsia="Times New Roman" w:hAnsi="Consolas" w:cs="Times New Roman"/>
+                            <w:color w:val="D4D4D4"/>
+                            <w:sz w:val="21"/>
+                            <w:szCs w:val="21"/>
+                            <w:lang w:val="en-US" w:eastAsia="de-DE"/>
+                          </w:rPr>
+                          <w:t>IBODigital</w:t>
+                        </w:r>
+                        <w:proofErr w:type="spellEnd"/>
+                        <w:r>
+                          <w:rPr>
+                            <w:rFonts w:ascii="Consolas" w:eastAsia="Times New Roman" w:hAnsi="Consolas" w:cs="Times New Roman"/>
+                            <w:color w:val="D4D4D4"/>
+                            <w:sz w:val="21"/>
+                            <w:szCs w:val="21"/>
+                            <w:lang w:val="en-US" w:eastAsia="de-DE"/>
+                          </w:rPr>
+                          <w:t> </w:t>
+                        </w:r>
+                        <w:proofErr w:type="spellStart"/>
+                        <w:r>
+                          <w:rPr>
+                            <w:rFonts w:ascii="Consolas" w:eastAsia="Times New Roman" w:hAnsi="Consolas" w:cs="Times New Roman"/>
+                            <w:color w:val="D4D4D4"/>
+                            <w:sz w:val="21"/>
+                            <w:szCs w:val="21"/>
+                            <w:lang w:val="en-US" w:eastAsia="de-DE"/>
+                          </w:rPr>
+                          <w:t>sBarcode</w:t>
+                        </w:r>
+                        <w:proofErr w:type="spellEnd"/>
                         <w:r>
                           <w:rPr>
                             <w:rFonts w:ascii="Consolas" w:eastAsia="Times New Roman" w:hAnsi="Consolas" w:cs="Times New Roman"/>
@@ -7517,7 +8117,6 @@
                           </w:rPr>
                           <w:t>";</w:t>
                         </w:r>
-                        <w:proofErr w:type="gramEnd"/>
                       </w:p>
                       <w:p>
                         <w:pPr>
@@ -7539,9 +8138,31 @@
                             <w:szCs w:val="21"/>
                             <w:lang w:val="en-US" w:eastAsia="de-DE"/>
                           </w:rPr>
-                          <w:t>        InStreamRep: </w:t>
-                        </w:r>
-                        <w:proofErr w:type="gramStart"/>
+                          <w:t>        </w:t>
+                        </w:r>
+                        <w:proofErr w:type="spellStart"/>
+                        <w:r>
+                          <w:rPr>
+                            <w:rFonts w:ascii="Consolas" w:eastAsia="Times New Roman" w:hAnsi="Consolas" w:cs="Times New Roman"/>
+                            <w:color w:val="D4D4D4"/>
+                            <w:sz w:val="21"/>
+                            <w:szCs w:val="21"/>
+                            <w:lang w:val="en-US" w:eastAsia="de-DE"/>
+                          </w:rPr>
+                          <w:t>InStreamRep</w:t>
+                        </w:r>
+                        <w:proofErr w:type="spellEnd"/>
+                        <w:r>
+                          <w:rPr>
+                            <w:rFonts w:ascii="Consolas" w:eastAsia="Times New Roman" w:hAnsi="Consolas" w:cs="Times New Roman"/>
+                            <w:color w:val="D4D4D4"/>
+                            <w:sz w:val="21"/>
+                            <w:szCs w:val="21"/>
+                            <w:lang w:val="en-US" w:eastAsia="de-DE"/>
+                          </w:rPr>
+                          <w:t>: </w:t>
+                        </w:r>
+                        <w:proofErr w:type="spellStart"/>
                         <w:r>
                           <w:rPr>
                             <w:rFonts w:ascii="Consolas" w:eastAsia="Times New Roman" w:hAnsi="Consolas" w:cs="Times New Roman"/>
@@ -7552,6 +8173,7 @@
                           </w:rPr>
                           <w:t>InStream</w:t>
                         </w:r>
+                        <w:proofErr w:type="spellEnd"/>
                         <w:r>
                           <w:rPr>
                             <w:rFonts w:ascii="Consolas" w:eastAsia="Times New Roman" w:hAnsi="Consolas" w:cs="Times New Roman"/>
@@ -7562,7 +8184,6 @@
                           </w:rPr>
                           <w:t>;</w:t>
                         </w:r>
-                        <w:proofErr w:type="gramEnd"/>
                       </w:p>
                       <w:p>
                         <w:pPr>
@@ -7584,9 +8205,31 @@
                             <w:szCs w:val="21"/>
                             <w:lang w:val="en-US" w:eastAsia="de-DE"/>
                           </w:rPr>
-                          <w:t>        outStreamRep: </w:t>
-                        </w:r>
-                        <w:proofErr w:type="gramStart"/>
+                          <w:t>        </w:t>
+                        </w:r>
+                        <w:proofErr w:type="spellStart"/>
+                        <w:r>
+                          <w:rPr>
+                            <w:rFonts w:ascii="Consolas" w:eastAsia="Times New Roman" w:hAnsi="Consolas" w:cs="Times New Roman"/>
+                            <w:color w:val="D4D4D4"/>
+                            <w:sz w:val="21"/>
+                            <w:szCs w:val="21"/>
+                            <w:lang w:val="en-US" w:eastAsia="de-DE"/>
+                          </w:rPr>
+                          <w:t>outStreamRep</w:t>
+                        </w:r>
+                        <w:proofErr w:type="spellEnd"/>
+                        <w:r>
+                          <w:rPr>
+                            <w:rFonts w:ascii="Consolas" w:eastAsia="Times New Roman" w:hAnsi="Consolas" w:cs="Times New Roman"/>
+                            <w:color w:val="D4D4D4"/>
+                            <w:sz w:val="21"/>
+                            <w:szCs w:val="21"/>
+                            <w:lang w:val="en-US" w:eastAsia="de-DE"/>
+                          </w:rPr>
+                          <w:t>: </w:t>
+                        </w:r>
+                        <w:proofErr w:type="spellStart"/>
                         <w:r>
                           <w:rPr>
                             <w:rFonts w:ascii="Consolas" w:eastAsia="Times New Roman" w:hAnsi="Consolas" w:cs="Times New Roman"/>
@@ -7597,6 +8240,7 @@
                           </w:rPr>
                           <w:t>OutStream</w:t>
                         </w:r>
+                        <w:proofErr w:type="spellEnd"/>
                         <w:r>
                           <w:rPr>
                             <w:rFonts w:ascii="Consolas" w:eastAsia="Times New Roman" w:hAnsi="Consolas" w:cs="Times New Roman"/>
@@ -7607,7 +8251,6 @@
                           </w:rPr>
                           <w:t>;</w:t>
                         </w:r>
-                        <w:proofErr w:type="gramEnd"/>
                       </w:p>
                       <w:p>
                         <w:pPr>
@@ -7629,7 +8272,29 @@
                             <w:szCs w:val="21"/>
                             <w:lang w:val="en-US" w:eastAsia="de-DE"/>
                           </w:rPr>
-                          <w:t>        TempBlob: </w:t>
+                          <w:t>        </w:t>
+                        </w:r>
+                        <w:proofErr w:type="spellStart"/>
+                        <w:r>
+                          <w:rPr>
+                            <w:rFonts w:ascii="Consolas" w:eastAsia="Times New Roman" w:hAnsi="Consolas" w:cs="Times New Roman"/>
+                            <w:color w:val="D4D4D4"/>
+                            <w:sz w:val="21"/>
+                            <w:szCs w:val="21"/>
+                            <w:lang w:val="en-US" w:eastAsia="de-DE"/>
+                          </w:rPr>
+                          <w:t>TempBlob</w:t>
+                        </w:r>
+                        <w:proofErr w:type="spellEnd"/>
+                        <w:r>
+                          <w:rPr>
+                            <w:rFonts w:ascii="Consolas" w:eastAsia="Times New Roman" w:hAnsi="Consolas" w:cs="Times New Roman"/>
+                            <w:color w:val="D4D4D4"/>
+                            <w:sz w:val="21"/>
+                            <w:szCs w:val="21"/>
+                            <w:lang w:val="en-US" w:eastAsia="de-DE"/>
+                          </w:rPr>
+                          <w:t>: </w:t>
                         </w:r>
                         <w:r>
                           <w:rPr>
@@ -7649,9 +8314,30 @@
                             <w:szCs w:val="21"/>
                             <w:lang w:val="en-US" w:eastAsia="de-DE"/>
                           </w:rPr>
-                          <w:t> TempBlob </w:t>
-                        </w:r>
-                        <w:proofErr w:type="gramStart"/>
+                          <w:t> </w:t>
+                        </w:r>
+                        <w:proofErr w:type="spellStart"/>
+                        <w:r>
+                          <w:rPr>
+                            <w:rFonts w:ascii="Consolas" w:eastAsia="Times New Roman" w:hAnsi="Consolas" w:cs="Times New Roman"/>
+                            <w:color w:val="D4D4D4"/>
+                            <w:sz w:val="21"/>
+                            <w:szCs w:val="21"/>
+                            <w:lang w:val="en-US" w:eastAsia="de-DE"/>
+                          </w:rPr>
+                          <w:t>TempBlob</w:t>
+                        </w:r>
+                        <w:proofErr w:type="spellEnd"/>
+                        <w:r>
+                          <w:rPr>
+                            <w:rFonts w:ascii="Consolas" w:eastAsia="Times New Roman" w:hAnsi="Consolas" w:cs="Times New Roman"/>
+                            <w:color w:val="D4D4D4"/>
+                            <w:sz w:val="21"/>
+                            <w:szCs w:val="21"/>
+                            <w:lang w:val="en-US" w:eastAsia="de-DE"/>
+                          </w:rPr>
+                          <w:t> </w:t>
+                        </w:r>
                         <w:r>
                           <w:rPr>
                             <w:rFonts w:ascii="Consolas" w:eastAsia="Times New Roman" w:hAnsi="Consolas" w:cs="Times New Roman"/>
@@ -7672,7 +8358,6 @@
                           </w:rPr>
                           <w:t>;</w:t>
                         </w:r>
-                        <w:proofErr w:type="gramEnd"/>
                       </w:p>
                       <w:p>
                         <w:pPr>
@@ -7683,9 +8368,49 @@
                             <w:color w:val="D4D4D4"/>
                             <w:sz w:val="21"/>
                             <w:szCs w:val="21"/>
-                            <w:lang w:val="en-US" w:eastAsia="de-DE"/>
+                            <w:lang w:eastAsia="de-DE"/>
                           </w:rPr>
                         </w:pPr>
+                        <w:r>
+                          <w:rPr>
+                            <w:rFonts w:ascii="Consolas" w:eastAsia="Times New Roman" w:hAnsi="Consolas" w:cs="Times New Roman"/>
+                            <w:color w:val="D4D4D4"/>
+                            <w:sz w:val="21"/>
+                            <w:szCs w:val="21"/>
+                            <w:lang w:val="en-US" w:eastAsia="de-DE"/>
+                          </w:rPr>
+                          <w:t>        </w:t>
+                        </w:r>
+                        <w:r>
+                          <w:rPr>
+                            <w:rFonts w:ascii="Consolas" w:eastAsia="Times New Roman" w:hAnsi="Consolas" w:cs="Times New Roman"/>
+                            <w:color w:val="D4D4D4"/>
+                            <w:sz w:val="21"/>
+                            <w:szCs w:val="21"/>
+                            <w:lang w:eastAsia="de-DE"/>
+                          </w:rPr>
+                          <w:t>TempBlob1: </w:t>
+                        </w:r>
+                        <w:r>
+                          <w:rPr>
+                            <w:rFonts w:ascii="Consolas" w:eastAsia="Times New Roman" w:hAnsi="Consolas" w:cs="Times New Roman"/>
+                            <w:color w:val="569CD6"/>
+                            <w:sz w:val="21"/>
+                            <w:szCs w:val="21"/>
+                            <w:lang w:eastAsia="de-DE"/>
+                          </w:rPr>
+                          <w:t>Codeunit</w:t>
+                        </w:r>
+                        <w:r>
+                          <w:rPr>
+                            <w:rFonts w:ascii="Consolas" w:eastAsia="Times New Roman" w:hAnsi="Consolas" w:cs="Times New Roman"/>
+                            <w:color w:val="D4D4D4"/>
+                            <w:sz w:val="21"/>
+                            <w:szCs w:val="21"/>
+                            <w:lang w:eastAsia="de-DE"/>
+                          </w:rPr>
+                          <w:t> "Temp Blob";</w:t>
+                        </w:r>
                       </w:p>
                       <w:p>
                         <w:pPr>
@@ -7715,20 +8440,7 @@
                           <w:shd w:val="clear" w:color="auto" w:fill="1E1E1E"/>
                           <w:spacing w:after="0" w:line="285" w:lineRule="atLeast"/>
                           <w:rPr>
-                            <w:rFonts w:ascii="Consolas" w:eastAsia="Times New Roman" w:hAnsi="Consolas" w:cs="Times New Roman"/>
-                            <w:color w:val="D4D4D4"/>
-                            <w:sz w:val="21"/>
-                            <w:szCs w:val="21"/>
-                            <w:lang w:eastAsia="de-DE"/>
-                          </w:rPr>
-                        </w:pPr>
-                      </w:p>
-                      <w:p>
-                        <w:pPr>
-                          <w:shd w:val="clear" w:color="auto" w:fill="1E1E1E"/>
-                          <w:spacing w:after="0" w:line="285" w:lineRule="atLeast"/>
-                          <w:rPr>
-                            <w:ins w:id="133" w:author="Vikrant Abdagire | IBO" w:date="2020-03-27T15:59:00Z"/>
+                            <w:ins w:id="132" w:author="Vikrant Abdagire | IBO" w:date="2020-03-27T15:59:00Z"/>
                             <w:rFonts w:ascii="Consolas" w:eastAsia="Times New Roman" w:hAnsi="Consolas" w:cs="Times New Roman"/>
                             <w:color w:val="D4D4D4"/>
                             <w:sz w:val="21"/>
@@ -7839,23 +8551,51 @@
     </w:p>
     <w:p>
       <w:pPr>
-        <w:rPr>
-          <w:color w:val="002060"/>
-          <w:sz w:val="20"/>
-          <w:szCs w:val="20"/>
+        <w:ind w:left="360"/>
+        <w:rPr>
+          <w:noProof/>
           <w:lang w:val="en-US"/>
         </w:rPr>
       </w:pPr>
     </w:p>
     <w:p>
       <w:pPr>
-        <w:rPr>
-          <w:color w:val="002060"/>
-          <w:sz w:val="20"/>
-          <w:szCs w:val="20"/>
-          <w:lang w:val="en-US"/>
-        </w:rPr>
-      </w:pPr>
+        <w:ind w:left="360"/>
+        <w:rPr>
+          <w:noProof/>
+          <w:lang w:val="en-US"/>
+        </w:rPr>
+      </w:pPr>
+    </w:p>
+    <w:p>
+      <w:pPr>
+        <w:ind w:left="360"/>
+        <w:rPr>
+          <w:noProof/>
+          <w:lang w:val="en-US"/>
+        </w:rPr>
+      </w:pPr>
+    </w:p>
+    <w:p>
+      <w:pPr>
+        <w:ind w:left="360"/>
+        <w:rPr>
+          <w:noProof/>
+          <w:lang w:val="en-US"/>
+        </w:rPr>
+      </w:pPr>
+    </w:p>
+    <w:p>
+      <w:pPr>
+        <w:rPr>
+          <w:color w:val="002060"/>
+          <w:sz w:val="20"/>
+          <w:szCs w:val="20"/>
+          <w:lang w:val="en-US"/>
+        </w:rPr>
+      </w:pPr>
+      <w:bookmarkStart w:id="133" w:name="_GoBack"/>
+      <w:bookmarkEnd w:id="133"/>
     </w:p>
     <w:p>
       <w:pPr>
@@ -8103,8 +8843,6 @@
           <w:lang w:val="en-US"/>
         </w:rPr>
       </w:pPr>
-      <w:bookmarkStart w:id="134" w:name="_GoBack"/>
-      <w:bookmarkEnd w:id="134"/>
     </w:p>
     <w:p>
       <w:pPr>
@@ -8795,27 +9533,7 @@
           <w:szCs w:val="20"/>
           <w:lang w:val="en-US"/>
         </w:rPr>
-        <w:t>=Convert.ToBase64</w:t>
-      </w:r>
-      <w:proofErr w:type="gramStart"/>
-      <w:r>
-        <w:rPr>
-          <w:color w:val="002060"/>
-          <w:sz w:val="20"/>
-          <w:szCs w:val="20"/>
-          <w:lang w:val="en-US"/>
-        </w:rPr>
-        <w:t>String(</w:t>
-      </w:r>
-      <w:proofErr w:type="gramEnd"/>
-      <w:r>
-        <w:rPr>
-          <w:color w:val="002060"/>
-          <w:sz w:val="20"/>
-          <w:szCs w:val="20"/>
-          <w:lang w:val="en-US"/>
-        </w:rPr>
-        <w:t>First(</w:t>
+        <w:t>=Convert.ToBase64String(First(</w:t>
       </w:r>
       <w:proofErr w:type="spellStart"/>
       <w:r>
@@ -11073,12 +11791,6 @@
 </file>
 
 <file path=customXml/item2.xml><?xml version="1.0" encoding="utf-8"?>
-<p:properties xmlns:p="http://schemas.microsoft.com/office/2006/metadata/properties" xmlns:xsi="http://www.w3.org/2001/XMLSchema-instance" xmlns:pc="http://schemas.microsoft.com/office/infopath/2007/PartnerControls">
-  <documentManagement/>
-</p:properties>
-</file>
-
-<file path=customXml/item3.xml><?xml version="1.0" encoding="utf-8"?>
 <?mso-contentType ?>
 <FormTemplates xmlns="http://schemas.microsoft.com/sharepoint/v3/contenttype/forms">
   <Display>DocumentLibraryForm</Display>
@@ -11087,11 +11799,40 @@
 </FormTemplates>
 </file>
 
+<file path=customXml/item3.xml><?xml version="1.0" encoding="utf-8"?>
+<p:properties xmlns:p="http://schemas.microsoft.com/office/2006/metadata/properties" xmlns:xsi="http://www.w3.org/2001/XMLSchema-instance" xmlns:pc="http://schemas.microsoft.com/office/infopath/2007/PartnerControls">
+  <documentManagement/>
+</p:properties>
+</file>
+
 <file path=customXml/itemProps1.xml><?xml version="1.0" encoding="utf-8"?>
-<ds:datastoreItem xmlns:ds="http://schemas.openxmlformats.org/officeDocument/2006/customXml" ds:itemID="{99AE8207-8680-40E9-B368-1E4ED703850A}"/>
+<ds:datastoreItem xmlns:ds="http://schemas.openxmlformats.org/officeDocument/2006/customXml" ds:itemID="{99AE8207-8680-40E9-B368-1E4ED703850A}">
+  <ds:schemaRefs>
+    <ds:schemaRef ds:uri="http://schemas.microsoft.com/office/2006/metadata/contentType"/>
+    <ds:schemaRef ds:uri="http://schemas.microsoft.com/office/2006/metadata/properties/metaAttributes"/>
+    <ds:schemaRef ds:uri="http://www.w3.org/2001/XMLSchema"/>
+    <ds:schemaRef ds:uri="http://schemas.microsoft.com/office/2006/metadata/properties"/>
+    <ds:schemaRef ds:uri="404129d1-a078-48cc-add0-1d4f9a0f8c86"/>
+    <ds:schemaRef ds:uri="e567c223-7e6b-4409-89e1-0fc67fbceee7"/>
+    <ds:schemaRef ds:uri="http://schemas.microsoft.com/office/2006/documentManagement/types"/>
+    <ds:schemaRef ds:uri="http://schemas.microsoft.com/office/infopath/2007/PartnerControls"/>
+    <ds:schemaRef ds:uri="http://schemas.openxmlformats.org/package/2006/metadata/core-properties"/>
+    <ds:schemaRef ds:uri="http://purl.org/dc/elements/1.1/"/>
+    <ds:schemaRef ds:uri="http://purl.org/dc/terms/"/>
+    <ds:schemaRef ds:uri="http://schemas.microsoft.com/internal/obd"/>
+  </ds:schemaRefs>
+</ds:datastoreItem>
 </file>
 
 <file path=customXml/itemProps2.xml><?xml version="1.0" encoding="utf-8"?>
+<ds:datastoreItem xmlns:ds="http://schemas.openxmlformats.org/officeDocument/2006/customXml" ds:itemID="{E8CA91C7-0107-40AC-88F7-1A94B98CF20D}">
+  <ds:schemaRefs>
+    <ds:schemaRef ds:uri="http://schemas.microsoft.com/sharepoint/v3/contenttype/forms"/>
+  </ds:schemaRefs>
+</ds:datastoreItem>
+</file>
+
+<file path=customXml/itemProps3.xml><?xml version="1.0" encoding="utf-8"?>
 <ds:datastoreItem xmlns:ds="http://schemas.openxmlformats.org/officeDocument/2006/customXml" ds:itemID="{F5263A78-EA1B-429C-9735-B9CB7D9CD5EA}">
   <ds:schemaRefs>
     <ds:schemaRef ds:uri="http://schemas.microsoft.com/office/2006/documentManagement/types"/>
@@ -11106,12 +11847,4 @@
     <ds:schemaRef ds:uri="http://purl.org/dc/dcmitype/"/>
   </ds:schemaRefs>
 </ds:datastoreItem>
-</file>
-
-<file path=customXml/itemProps3.xml><?xml version="1.0" encoding="utf-8"?>
-<ds:datastoreItem xmlns:ds="http://schemas.openxmlformats.org/officeDocument/2006/customXml" ds:itemID="{E8CA91C7-0107-40AC-88F7-1A94B98CF20D}">
-  <ds:schemaRefs>
-    <ds:schemaRef ds:uri="http://schemas.microsoft.com/sharepoint/v3/contenttype/forms"/>
-  </ds:schemaRefs>
-</ds:datastoreItem>
 </file>
</xml_diff>